<commit_message>
refs #101 UC2 bearbeiten
</commit_message>
<xml_diff>
--- a/doc/03_Anforderderungsspezifikation/UC2_CRUD_Stundeneintrag.docx
+++ b/doc/03_Anforderderungsspezifikation/UC2_CRUD_Stundeneintrag.docx
@@ -616,13 +616,8 @@
         <w:pStyle w:val="berschrift1"/>
       </w:pPr>
       <w:bookmarkStart w:id="3" w:name="_Toc288484793"/>
-      <w:proofErr w:type="spellStart"/>
-      <w:r>
-        <w:t>Use</w:t>
-      </w:r>
-      <w:proofErr w:type="spellEnd"/>
-      <w:r>
-        <w:t xml:space="preserve"> Case</w:t>
+      <w:r>
+        <w:t>Use Case</w:t>
       </w:r>
       <w:r>
         <w:t xml:space="preserve"> UC2</w:t>
@@ -689,21 +684,7 @@
         <w:rPr>
           <w:b/>
         </w:rPr>
-        <w:t xml:space="preserve">Primary </w:t>
-      </w:r>
-      <w:proofErr w:type="spellStart"/>
-      <w:r>
-        <w:rPr>
-          <w:b/>
-        </w:rPr>
-        <w:t>Actor</w:t>
-      </w:r>
-      <w:proofErr w:type="spellEnd"/>
-      <w:r>
-        <w:rPr>
-          <w:b/>
-        </w:rPr>
-        <w:t>:</w:t>
+        <w:t>Primary Actor:</w:t>
       </w:r>
       <w:r>
         <w:t xml:space="preserve"> </w:t>
@@ -721,47 +702,11 @@
           <w:b/>
         </w:rPr>
       </w:pPr>
-      <w:proofErr w:type="spellStart"/>
       <w:r>
         <w:rPr>
           <w:b/>
         </w:rPr>
-        <w:t>Stakeholders</w:t>
-      </w:r>
-      <w:proofErr w:type="spellEnd"/>
-      <w:r>
-        <w:rPr>
-          <w:b/>
-        </w:rPr>
-        <w:t xml:space="preserve"> </w:t>
-      </w:r>
-      <w:proofErr w:type="spellStart"/>
-      <w:r>
-        <w:rPr>
-          <w:b/>
-        </w:rPr>
-        <w:t>and</w:t>
-      </w:r>
-      <w:proofErr w:type="spellEnd"/>
-      <w:r>
-        <w:rPr>
-          <w:b/>
-        </w:rPr>
-        <w:t xml:space="preserve"> </w:t>
-      </w:r>
-      <w:proofErr w:type="spellStart"/>
-      <w:r>
-        <w:rPr>
-          <w:b/>
-        </w:rPr>
-        <w:t>Interests</w:t>
-      </w:r>
-      <w:proofErr w:type="spellEnd"/>
-      <w:r>
-        <w:rPr>
-          <w:b/>
-        </w:rPr>
-        <w:t>:</w:t>
+        <w:t>Stakeholders and Interests:</w:t>
       </w:r>
     </w:p>
     <w:p>
@@ -788,19 +733,11 @@
       </w:r>
     </w:p>
     <w:p>
-      <w:proofErr w:type="spellStart"/>
       <w:r>
         <w:rPr>
           <w:b/>
         </w:rPr>
-        <w:t>Preconditions</w:t>
-      </w:r>
-      <w:proofErr w:type="spellEnd"/>
-      <w:r>
-        <w:rPr>
-          <w:b/>
-        </w:rPr>
-        <w:t>:</w:t>
+        <w:t>Preconditions:</w:t>
       </w:r>
       <w:r>
         <w:t xml:space="preserve"> </w:t>
@@ -855,47 +792,11 @@
       </w:r>
     </w:p>
     <w:p>
-      <w:proofErr w:type="spellStart"/>
       <w:r>
         <w:rPr>
           <w:b/>
         </w:rPr>
-        <w:t>Success</w:t>
-      </w:r>
-      <w:proofErr w:type="spellEnd"/>
-      <w:r>
-        <w:rPr>
-          <w:b/>
-        </w:rPr>
-        <w:t xml:space="preserve"> </w:t>
-      </w:r>
-      <w:proofErr w:type="spellStart"/>
-      <w:r>
-        <w:rPr>
-          <w:b/>
-        </w:rPr>
-        <w:t>Guarantee</w:t>
-      </w:r>
-      <w:proofErr w:type="spellEnd"/>
-      <w:r>
-        <w:rPr>
-          <w:b/>
-        </w:rPr>
-        <w:t xml:space="preserve"> (</w:t>
-      </w:r>
-      <w:proofErr w:type="spellStart"/>
-      <w:r>
-        <w:rPr>
-          <w:b/>
-        </w:rPr>
-        <w:t>Postconditions</w:t>
-      </w:r>
-      <w:proofErr w:type="spellEnd"/>
-      <w:r>
-        <w:rPr>
-          <w:b/>
-        </w:rPr>
-        <w:t>):</w:t>
+        <w:t>Success Guarantee (Postconditions):</w:t>
       </w:r>
       <w:r>
         <w:t xml:space="preserve"> </w:t>
@@ -911,47 +812,25 @@
           <w:b/>
         </w:rPr>
       </w:pPr>
-      <w:proofErr w:type="spellStart"/>
       <w:r>
         <w:rPr>
           <w:b/>
         </w:rPr>
-        <w:t>Success</w:t>
-      </w:r>
-      <w:proofErr w:type="spellEnd"/>
-      <w:r>
+        <w:t>Main Success Scenario:</w:t>
+      </w:r>
+    </w:p>
+    <w:p/>
+    <w:p>
+      <w:pPr>
         <w:rPr>
           <w:b/>
         </w:rPr>
-        <w:t xml:space="preserve"> </w:t>
-      </w:r>
-      <w:proofErr w:type="spellStart"/>
+      </w:pPr>
       <w:r>
         <w:rPr>
           <w:b/>
         </w:rPr>
-        <w:t>Guarantee</w:t>
-      </w:r>
-      <w:proofErr w:type="spellEnd"/>
-      <w:r>
-        <w:rPr>
-          <w:b/>
-        </w:rPr>
-        <w:t xml:space="preserve"> (</w:t>
-      </w:r>
-      <w:proofErr w:type="spellStart"/>
-      <w:r>
-        <w:rPr>
-          <w:b/>
-        </w:rPr>
-        <w:t>Postconditions</w:t>
-      </w:r>
-      <w:proofErr w:type="spellEnd"/>
-      <w:r>
-        <w:rPr>
-          <w:b/>
-        </w:rPr>
-        <w:t>):</w:t>
+        <w:t>Success Guarantee (Postconditions):</w:t>
       </w:r>
     </w:p>
     <w:p>
@@ -1012,21 +891,7 @@
         <w:rPr>
           <w:b/>
         </w:rPr>
-        <w:t xml:space="preserve">Main </w:t>
-      </w:r>
-      <w:proofErr w:type="spellStart"/>
-      <w:r>
-        <w:rPr>
-          <w:b/>
-        </w:rPr>
-        <w:t>Success</w:t>
-      </w:r>
-      <w:proofErr w:type="spellEnd"/>
-      <w:r>
-        <w:rPr>
-          <w:b/>
-        </w:rPr>
-        <w:t xml:space="preserve"> Scenario:</w:t>
+        <w:t>Main Success Scenario:</w:t>
       </w:r>
     </w:p>
     <w:p>
@@ -1131,6 +996,7 @@
         <w:ind w:hanging="720"/>
       </w:pPr>
       <w:r>
+        <w:lastRenderedPageBreak/>
         <w:t>Die erfasste Zeit und die GPS-Koordinaten werden an das System übertragen.</w:t>
       </w:r>
       <w:r>
@@ -1149,24 +1015,15 @@
           <w:b/>
         </w:rPr>
       </w:pPr>
-      <w:proofErr w:type="spellStart"/>
       <w:r>
         <w:rPr>
           <w:b/>
         </w:rPr>
-        <w:t>Extensions</w:t>
-      </w:r>
-      <w:proofErr w:type="spellEnd"/>
-      <w:r>
-        <w:rPr>
-          <w:b/>
-        </w:rPr>
-        <w:t>:</w:t>
+        <w:t>Extensions:</w:t>
       </w:r>
     </w:p>
     <w:p>
       <w:r>
-        <w:lastRenderedPageBreak/>
         <w:t>*a.</w:t>
       </w:r>
       <w:r>
@@ -1400,21 +1257,7 @@
         <w:rPr>
           <w:b/>
         </w:rPr>
-        <w:t xml:space="preserve">Special </w:t>
-      </w:r>
-      <w:proofErr w:type="spellStart"/>
-      <w:r>
-        <w:rPr>
-          <w:b/>
-        </w:rPr>
-        <w:t>Requirements</w:t>
-      </w:r>
-      <w:proofErr w:type="spellEnd"/>
-      <w:r>
-        <w:rPr>
-          <w:b/>
-        </w:rPr>
-        <w:t>:</w:t>
+        <w:t>Special Requirements:</w:t>
       </w:r>
     </w:p>
     <w:p>
@@ -1450,15 +1293,7 @@
         </w:numPr>
       </w:pPr>
       <w:r>
-        <w:t xml:space="preserve">Aussendienstmitarbeiter verwenden ein </w:t>
-      </w:r>
-      <w:proofErr w:type="spellStart"/>
-      <w:r>
-        <w:t>Android</w:t>
-      </w:r>
-      <w:proofErr w:type="spellEnd"/>
-      <w:r>
-        <w:t xml:space="preserve"> fähiges Smartphone</w:t>
+        <w:t>Aussendienstmitarbeiter verwenden ein Android fähiges Smartphone</w:t>
       </w:r>
     </w:p>
     <w:p>
@@ -1479,47 +1314,11 @@
           <w:b/>
         </w:rPr>
       </w:pPr>
-      <w:proofErr w:type="spellStart"/>
       <w:r>
         <w:rPr>
           <w:b/>
         </w:rPr>
-        <w:t>Frequency</w:t>
-      </w:r>
-      <w:proofErr w:type="spellEnd"/>
-      <w:r>
-        <w:rPr>
-          <w:b/>
-        </w:rPr>
-        <w:t xml:space="preserve"> </w:t>
-      </w:r>
-      <w:proofErr w:type="spellStart"/>
-      <w:r>
-        <w:rPr>
-          <w:b/>
-        </w:rPr>
-        <w:t>of</w:t>
-      </w:r>
-      <w:proofErr w:type="spellEnd"/>
-      <w:r>
-        <w:rPr>
-          <w:b/>
-        </w:rPr>
-        <w:t xml:space="preserve"> </w:t>
-      </w:r>
-      <w:proofErr w:type="spellStart"/>
-      <w:r>
-        <w:rPr>
-          <w:b/>
-        </w:rPr>
-        <w:t>Occurrence</w:t>
-      </w:r>
-      <w:proofErr w:type="spellEnd"/>
-      <w:r>
-        <w:rPr>
-          <w:b/>
-        </w:rPr>
-        <w:t>:</w:t>
+        <w:t>Frequency of Occurrence:</w:t>
       </w:r>
     </w:p>
     <w:p>
@@ -1544,21 +1343,7 @@
         <w:rPr>
           <w:b/>
         </w:rPr>
-        <w:t xml:space="preserve">Open </w:t>
-      </w:r>
-      <w:proofErr w:type="spellStart"/>
-      <w:r>
-        <w:rPr>
-          <w:b/>
-        </w:rPr>
-        <w:t>Issues</w:t>
-      </w:r>
-      <w:proofErr w:type="spellEnd"/>
-      <w:r>
-        <w:rPr>
-          <w:b/>
-        </w:rPr>
-        <w:t>:</w:t>
+        <w:t>Open Issues:</w:t>
       </w:r>
     </w:p>
     <w:p>
@@ -1728,7 +1513,7 @@
         <w:noProof/>
         <w:lang w:val="de-DE"/>
       </w:rPr>
-      <w:t>1</w:t>
+      <w:t>2</w:t>
     </w:r>
     <w:r>
       <w:rPr>
@@ -7089,7 +6874,7 @@
 </file>
 
 <file path=customXml/itemProps1.xml><?xml version="1.0" encoding="utf-8"?>
-<ds:datastoreItem xmlns:ds="http://schemas.openxmlformats.org/officeDocument/2006/customXml" ds:itemID="{2003CA7C-68CB-4D10-82C2-BD89F2F9B665}">
+<ds:datastoreItem xmlns:ds="http://schemas.openxmlformats.org/officeDocument/2006/customXml" ds:itemID="{6ADD47A1-90C5-4CC7-8C67-81BB4A96AE2E}">
   <ds:schemaRefs>
     <ds:schemaRef ds:uri="http://schemas.openxmlformats.org/officeDocument/2006/bibliography"/>
   </ds:schemaRefs>

</xml_diff>